<commit_message>
Added Files to repo
</commit_message>
<xml_diff>
--- a/Activity file 3/activity_file_3.docx
+++ b/Activity file 3/activity_file_3.docx
@@ -46,17 +46,31 @@
           <w:sz w:val="36"/>
           <w:szCs w:val="36"/>
         </w:rPr>
-        <w:t>: Exploring Kibana</w:t>
-      </w:r>
-    </w:p>
-    <w:p>
-      <w:pPr>
-        <w:spacing w:before="100" w:beforeAutospacing="1" w:after="100" w:afterAutospacing="1"/>
-        <w:rPr>
-          <w:rFonts w:ascii="Times New Roman" w:eastAsia="Times New Roman" w:hAnsi="Times New Roman" w:cs="Times New Roman"/>
-          <w:color w:val="000000"/>
-        </w:rPr>
-      </w:pPr>
+        <w:t xml:space="preserve">: Exploring </w:t>
+      </w:r>
+      <w:proofErr w:type="spellStart"/>
+      <w:r>
+        <w:rPr>
+          <w:rFonts w:ascii="Times New Roman" w:eastAsia="Times New Roman" w:hAnsi="Times New Roman" w:cs="Times New Roman"/>
+          <w:b/>
+          <w:bCs/>
+          <w:color w:val="000000"/>
+          <w:sz w:val="36"/>
+          <w:szCs w:val="36"/>
+        </w:rPr>
+        <w:t>Kibana</w:t>
+      </w:r>
+      <w:proofErr w:type="spellEnd"/>
+    </w:p>
+    <w:p>
+      <w:pPr>
+        <w:spacing w:before="100" w:beforeAutospacing="1" w:after="100" w:afterAutospacing="1"/>
+        <w:rPr>
+          <w:rFonts w:ascii="Times New Roman" w:eastAsia="Times New Roman" w:hAnsi="Times New Roman" w:cs="Times New Roman"/>
+          <w:color w:val="000000"/>
+        </w:rPr>
+      </w:pPr>
+      <w:bookmarkStart w:id="0" w:name="_GoBack"/>
       <w:r>
         <w:rPr>
           <w:rFonts w:ascii="Times New Roman" w:eastAsia="Times New Roman" w:hAnsi="Times New Roman" w:cs="Times New Roman"/>
@@ -174,7 +188,7 @@
           <w:noProof/>
         </w:rPr>
         <w:pict w14:anchorId="5AEEA74B">
-          <v:rect id="_x0000_i1025" alt="" style="width:468pt;height:.05pt;mso-width-percent:0;mso-height-percent:0;mso-width-percent:0;mso-height-percent:0" o:hralign="center" o:hrstd="t" o:hrnoshade="t" o:hr="t" fillcolor="black" stroked="f"/>
+          <v:rect id="_x0000_i1028" alt="" style="width:468pt;height:.05pt;mso-width-percent:0;mso-height-percent:0;mso-width-percent:0;mso-height-percent:0" o:hralign="center" o:hrstd="t" o:hrnoshade="t" o:hr="t" fillcolor="black" stroked="f"/>
         </w:pict>
       </w:r>
     </w:p>
@@ -1003,8 +1017,6 @@
         </w:rPr>
         <w:t>Kibana3.jpg</w:t>
       </w:r>
-      <w:bookmarkStart w:id="0" w:name="_GoBack"/>
-      <w:bookmarkEnd w:id="0"/>
     </w:p>
     <w:p>
       <w:pPr>
@@ -1586,6 +1598,7 @@
         <w:t>.</w:t>
       </w:r>
     </w:p>
+    <w:bookmarkEnd w:id="0"/>
     <w:p/>
     <w:sectPr>
       <w:pgSz w:w="12240" w:h="15840"/>

</xml_diff>